<commit_message>
edit report + has to edit the multi obj
</commit_message>
<xml_diff>
--- a/final_project_multi.docx
+++ b/final_project_multi.docx
@@ -26928,6 +26928,7 @@
           <w:ilvl w:val="0"/>
           <w:numId w:val="0"/>
         </w:numPr>
+        <w:ind w:firstLine="420" w:firstLineChars="0"/>
         <w:jc w:val="left"/>
         <w:rPr>
           <w:rFonts w:hint="default" w:ascii="Times New Roman" w:hAnsi="Times New Roman" w:cs="Times New Roman"/>
@@ -27373,20 +27374,7 @@
           <w:sz w:val="24"/>
           <w:szCs w:val="24"/>
         </w:rPr>
-        <w:t>Simulated Annealing and Brute Force Algorithm have been applied with different problem size to see</w:t>
-      </w:r>
-      <w:bookmarkStart w:id="0" w:name="_GoBack"/>
-      <w:bookmarkEnd w:id="0"/>
-      <w:r>
-        <w:rPr>
-          <w:rFonts w:hint="default" w:ascii="Times New Roman" w:hAnsi="Times New Roman" w:cs="Times New Roman"/>
-          <w:b w:val="0"/>
-          <w:bCs w:val="0"/>
-          <w:color w:val="auto"/>
-          <w:sz w:val="24"/>
-          <w:szCs w:val="24"/>
-        </w:rPr>
-        <w:t xml:space="preserve"> the performance of the algorithm</w:t>
+        <w:t>Simulated Annealing and Brute Force Algorithm have been applied with different problem size to see the performance of the algorithm</w:t>
       </w:r>
     </w:p>
     <w:p>
@@ -28229,6 +28217,40 @@
           <w:szCs w:val="28"/>
         </w:rPr>
       </w:pPr>
+    </w:p>
+    <w:p>
+      <w:pPr>
+        <w:numPr>
+          <w:ilvl w:val="0"/>
+          <w:numId w:val="0"/>
+        </w:numPr>
+        <w:jc w:val="left"/>
+        <w:rPr>
+          <w:rFonts w:hint="default" w:ascii="Times New Roman" w:hAnsi="Times New Roman" w:cs="Times New Roman"/>
+          <w:b/>
+          <w:bCs/>
+          <w:color w:val="auto"/>
+          <w:sz w:val="28"/>
+          <w:szCs w:val="28"/>
+        </w:rPr>
+      </w:pPr>
+    </w:p>
+    <w:p>
+      <w:pPr>
+        <w:numPr>
+          <w:ilvl w:val="0"/>
+          <w:numId w:val="0"/>
+        </w:numPr>
+        <w:jc w:val="left"/>
+        <w:rPr>
+          <w:rFonts w:hint="default" w:ascii="Times New Roman" w:hAnsi="Times New Roman" w:cs="Times New Roman"/>
+          <w:b/>
+          <w:bCs/>
+          <w:color w:val="auto"/>
+          <w:sz w:val="28"/>
+          <w:szCs w:val="28"/>
+        </w:rPr>
+      </w:pPr>
       <w:r>
         <w:rPr>
           <w:rFonts w:hint="default" w:ascii="Times New Roman" w:hAnsi="Times New Roman" w:cs="Times New Roman"/>
@@ -28392,18 +28414,18 @@
           <w:sz w:val="24"/>
           <w:szCs w:val="24"/>
         </w:rPr>
-        <w:t>by running Simulated Annealing repeating 100 times and average the result as show in</w:t>
+        <w:t xml:space="preserve">by running Simulated Annealing repeating 100 times and </w:t>
       </w:r>
       <w:r>
         <w:rPr>
           <w:rFonts w:hint="default" w:ascii="Times New Roman" w:hAnsi="Times New Roman" w:cs="Times New Roman"/>
-          <w:b/>
-          <w:bCs/>
-          <w:color w:val="auto"/>
-          <w:sz w:val="24"/>
-          <w:szCs w:val="24"/>
-        </w:rPr>
-        <w:t xml:space="preserve"> Figure 5.2.2</w:t>
+          <w:b w:val="0"/>
+          <w:bCs w:val="0"/>
+          <w:color w:val="auto"/>
+          <w:sz w:val="24"/>
+          <w:szCs w:val="24"/>
+        </w:rPr>
+        <w:t xml:space="preserve">the </w:t>
       </w:r>
       <w:r>
         <w:rPr>
@@ -28414,7 +28436,84 @@
           <w:sz w:val="24"/>
           <w:szCs w:val="24"/>
         </w:rPr>
-        <w:t xml:space="preserve"> . The average fitness value of the final solution is 32.3745. The best solution we have a fitness value of 32.3692</w:t>
+        <w:t xml:space="preserve">average result </w:t>
+      </w:r>
+      <w:r>
+        <w:rPr>
+          <w:rFonts w:hint="default" w:ascii="Times New Roman" w:hAnsi="Times New Roman" w:cs="Times New Roman"/>
+          <w:b w:val="0"/>
+          <w:bCs w:val="0"/>
+          <w:color w:val="auto"/>
+          <w:sz w:val="24"/>
+          <w:szCs w:val="24"/>
+        </w:rPr>
+        <w:t xml:space="preserve">is </w:t>
+      </w:r>
+      <w:r>
+        <w:rPr>
+          <w:rFonts w:hint="default" w:ascii="Times New Roman" w:hAnsi="Times New Roman" w:cs="Times New Roman"/>
+          <w:b w:val="0"/>
+          <w:bCs w:val="0"/>
+          <w:color w:val="auto"/>
+          <w:sz w:val="24"/>
+          <w:szCs w:val="24"/>
+        </w:rPr>
+        <w:t>show</w:t>
+      </w:r>
+      <w:r>
+        <w:rPr>
+          <w:rFonts w:hint="default" w:ascii="Times New Roman" w:hAnsi="Times New Roman" w:cs="Times New Roman"/>
+          <w:b w:val="0"/>
+          <w:bCs w:val="0"/>
+          <w:color w:val="auto"/>
+          <w:sz w:val="24"/>
+          <w:szCs w:val="24"/>
+        </w:rPr>
+        <w:t>n</w:t>
+      </w:r>
+      <w:r>
+        <w:rPr>
+          <w:rFonts w:hint="default" w:ascii="Times New Roman" w:hAnsi="Times New Roman" w:cs="Times New Roman"/>
+          <w:b w:val="0"/>
+          <w:bCs w:val="0"/>
+          <w:color w:val="auto"/>
+          <w:sz w:val="24"/>
+          <w:szCs w:val="24"/>
+        </w:rPr>
+        <w:t xml:space="preserve"> in</w:t>
+      </w:r>
+      <w:r>
+        <w:rPr>
+          <w:rFonts w:hint="default" w:ascii="Times New Roman" w:hAnsi="Times New Roman" w:cs="Times New Roman"/>
+          <w:b/>
+          <w:bCs/>
+          <w:color w:val="auto"/>
+          <w:sz w:val="24"/>
+          <w:szCs w:val="24"/>
+        </w:rPr>
+        <w:t xml:space="preserve"> Figure 5.2.</w:t>
+      </w:r>
+      <w:r>
+        <w:rPr>
+          <w:rFonts w:hint="default" w:ascii="Times New Roman" w:hAnsi="Times New Roman" w:cs="Times New Roman"/>
+          <w:b/>
+          <w:bCs/>
+          <w:color w:val="auto"/>
+          <w:sz w:val="24"/>
+          <w:szCs w:val="24"/>
+        </w:rPr>
+        <w:t>1</w:t>
+      </w:r>
+      <w:r>
+        <w:rPr>
+          <w:rFonts w:hint="default" w:ascii="Times New Roman" w:hAnsi="Times New Roman" w:cs="Times New Roman"/>
+          <w:b w:val="0"/>
+          <w:bCs w:val="0"/>
+          <w:color w:val="auto"/>
+          <w:sz w:val="24"/>
+          <w:szCs w:val="24"/>
+        </w:rPr>
+        <w:t>. The average fitness value of the final solution is 32.3745. The best solution we have a fitness value of 32.3692</w:t>
       </w:r>
       <w:r>
         <w:rPr>
@@ -28918,40 +29017,6 @@
           <w:b/>
           <w:bCs/>
           <w:color w:val="auto"/>
-          <w:sz w:val="32"/>
-          <w:szCs w:val="32"/>
-        </w:rPr>
-      </w:pPr>
-    </w:p>
-    <w:p>
-      <w:pPr>
-        <w:numPr>
-          <w:ilvl w:val="0"/>
-          <w:numId w:val="0"/>
-        </w:numPr>
-        <w:jc w:val="center"/>
-        <w:rPr>
-          <w:rFonts w:hint="default" w:ascii="Times New Roman" w:hAnsi="Times New Roman" w:cs="Times New Roman"/>
-          <w:b/>
-          <w:bCs/>
-          <w:color w:val="auto"/>
-          <w:sz w:val="32"/>
-          <w:szCs w:val="32"/>
-        </w:rPr>
-      </w:pPr>
-    </w:p>
-    <w:p>
-      <w:pPr>
-        <w:numPr>
-          <w:ilvl w:val="0"/>
-          <w:numId w:val="0"/>
-        </w:numPr>
-        <w:jc w:val="center"/>
-        <w:rPr>
-          <w:rFonts w:hint="default" w:ascii="Times New Roman" w:hAnsi="Times New Roman" w:cs="Times New Roman"/>
-          <w:b/>
-          <w:bCs/>
-          <w:color w:val="auto"/>
           <w:sz w:val="24"/>
           <w:szCs w:val="24"/>
         </w:rPr>
@@ -29077,6 +29142,8 @@
           <w:szCs w:val="24"/>
         </w:rPr>
       </w:pPr>
+      <w:bookmarkStart w:id="0" w:name="_GoBack"/>
+      <w:bookmarkEnd w:id="0"/>
     </w:p>
     <w:p>
       <w:pPr>
@@ -29183,7 +29250,7 @@
           <w:sz w:val="24"/>
           <w:szCs w:val="24"/>
         </w:rPr>
-        <w:t xml:space="preserve">Figure 5.2.2 Optinum Solution of Multi Objective </w:t>
+        <w:t xml:space="preserve">Figure 5.2.2 Solution of Multi Objective </w:t>
       </w:r>
       <w:r>
         <w:rPr>
@@ -29194,7 +29261,7 @@
           <w:sz w:val="24"/>
           <w:szCs w:val="24"/>
         </w:rPr>
-        <w:t>TSP problem</w:t>
+        <w:t>TSP problem by using Simulated Annealing</w:t>
       </w:r>
     </w:p>
     <w:p>
@@ -29213,6 +29280,172 @@
           <w:szCs w:val="32"/>
         </w:rPr>
       </w:pPr>
+    </w:p>
+    <w:p>
+      <w:pPr>
+        <w:numPr>
+          <w:ilvl w:val="0"/>
+          <w:numId w:val="0"/>
+        </w:numPr>
+        <w:jc w:val="both"/>
+        <w:rPr>
+          <w:rFonts w:hint="default" w:ascii="Times New Roman" w:hAnsi="Times New Roman" w:cs="Times New Roman"/>
+          <w:b w:val="0"/>
+          <w:bCs w:val="0"/>
+          <w:color w:val="auto"/>
+          <w:sz w:val="24"/>
+          <w:szCs w:val="24"/>
+        </w:rPr>
+      </w:pPr>
+      <w:r>
+        <w:rPr>
+          <w:rFonts w:hint="default" w:ascii="Times New Roman" w:hAnsi="Times New Roman" w:cs="Times New Roman"/>
+          <w:b w:val="0"/>
+          <w:bCs w:val="0"/>
+          <w:color w:val="auto"/>
+          <w:sz w:val="24"/>
+          <w:szCs w:val="24"/>
+        </w:rPr>
+        <w:t xml:space="preserve">In Figure 5.2.2 Show the solution created by using Simulated Annealing.from the observation, </w:t>
+      </w:r>
+    </w:p>
+    <w:p>
+      <w:pPr>
+        <w:numPr>
+          <w:ilvl w:val="0"/>
+          <w:numId w:val="0"/>
+        </w:numPr>
+        <w:jc w:val="both"/>
+        <w:rPr>
+          <w:rFonts w:hint="default" w:ascii="Times New Roman" w:hAnsi="Times New Roman" w:cs="Times New Roman"/>
+          <w:b w:val="0"/>
+          <w:bCs w:val="0"/>
+          <w:color w:val="auto"/>
+          <w:sz w:val="24"/>
+          <w:szCs w:val="24"/>
+        </w:rPr>
+      </w:pPr>
+    </w:p>
+    <w:p>
+      <w:pPr>
+        <w:numPr>
+          <w:ilvl w:val="0"/>
+          <w:numId w:val="0"/>
+        </w:numPr>
+        <w:jc w:val="both"/>
+        <w:rPr>
+          <w:rFonts w:hint="default" w:ascii="Times New Roman" w:hAnsi="Times New Roman" w:cs="Times New Roman"/>
+          <w:b/>
+          <w:bCs/>
+          <w:color w:val="auto"/>
+          <w:sz w:val="28"/>
+          <w:szCs w:val="28"/>
+        </w:rPr>
+      </w:pPr>
+      <w:r>
+        <w:rPr>
+          <w:rFonts w:hint="default" w:ascii="Times New Roman" w:hAnsi="Times New Roman" w:cs="Times New Roman"/>
+          <w:b/>
+          <w:bCs/>
+          <w:color w:val="auto"/>
+          <w:sz w:val="28"/>
+          <w:szCs w:val="28"/>
+        </w:rPr>
+        <w:t>Result Discussion</w:t>
+      </w:r>
+    </w:p>
+    <w:p>
+      <w:pPr>
+        <w:numPr>
+          <w:ilvl w:val="0"/>
+          <w:numId w:val="0"/>
+        </w:numPr>
+        <w:jc w:val="both"/>
+        <w:rPr>
+          <w:rFonts w:hint="default" w:ascii="Times New Roman" w:hAnsi="Times New Roman" w:cs="Times New Roman"/>
+          <w:b/>
+          <w:bCs/>
+          <w:color w:val="auto"/>
+          <w:sz w:val="28"/>
+          <w:szCs w:val="28"/>
+        </w:rPr>
+      </w:pPr>
+    </w:p>
+    <w:p>
+      <w:pPr>
+        <w:numPr>
+          <w:ilvl w:val="0"/>
+          <w:numId w:val="0"/>
+        </w:numPr>
+        <w:ind w:firstLine="420" w:firstLineChars="0"/>
+        <w:jc w:val="both"/>
+        <w:rPr>
+          <w:rFonts w:hint="default" w:ascii="Times New Roman" w:hAnsi="Times New Roman" w:cs="Times New Roman"/>
+          <w:b w:val="0"/>
+          <w:bCs w:val="0"/>
+          <w:color w:val="auto"/>
+          <w:sz w:val="24"/>
+          <w:szCs w:val="24"/>
+        </w:rPr>
+      </w:pPr>
+      <w:r>
+        <w:rPr>
+          <w:rFonts w:hint="default" w:ascii="Times New Roman" w:hAnsi="Times New Roman" w:cs="Times New Roman"/>
+          <w:b w:val="0"/>
+          <w:bCs w:val="0"/>
+          <w:color w:val="auto"/>
+          <w:sz w:val="24"/>
+          <w:szCs w:val="24"/>
+        </w:rPr>
+        <w:t>In single and multi objective Travelling Saleman Problem(TSP), Simulated Annealing (SA) could use in solve those problem.By applying Simulated Annealing with Single Objective problem.The solution of the problem by using SA is same as using brute force algorithm.The excution time of Simulated Annealing is considering faster than using brute force algorithm when the problem size is large.</w:t>
+      </w:r>
+    </w:p>
+    <w:p>
+      <w:pPr>
+        <w:numPr>
+          <w:ilvl w:val="0"/>
+          <w:numId w:val="0"/>
+        </w:numPr>
+        <w:ind w:firstLine="420" w:firstLineChars="0"/>
+        <w:jc w:val="both"/>
+        <w:rPr>
+          <w:rFonts w:hint="default" w:ascii="Times New Roman" w:hAnsi="Times New Roman" w:cs="Times New Roman"/>
+          <w:b w:val="0"/>
+          <w:bCs w:val="0"/>
+          <w:color w:val="auto"/>
+          <w:sz w:val="24"/>
+          <w:szCs w:val="24"/>
+        </w:rPr>
+      </w:pPr>
+    </w:p>
+    <w:p>
+      <w:pPr>
+        <w:numPr>
+          <w:ilvl w:val="0"/>
+          <w:numId w:val="0"/>
+        </w:numPr>
+        <w:ind w:firstLine="420" w:firstLineChars="0"/>
+        <w:jc w:val="both"/>
+        <w:rPr>
+          <w:rFonts w:hint="default" w:ascii="Times New Roman" w:hAnsi="Times New Roman" w:cs="Times New Roman"/>
+          <w:b w:val="0"/>
+          <w:bCs w:val="0"/>
+          <w:color w:val="auto"/>
+          <w:sz w:val="24"/>
+          <w:szCs w:val="24"/>
+        </w:rPr>
+      </w:pPr>
+      <w:r>
+        <w:rPr>
+          <w:rFonts w:hint="default" w:ascii="Times New Roman" w:hAnsi="Times New Roman" w:cs="Times New Roman"/>
+          <w:b w:val="0"/>
+          <w:bCs w:val="0"/>
+          <w:color w:val="auto"/>
+          <w:sz w:val="24"/>
+          <w:szCs w:val="24"/>
+        </w:rPr>
+        <w:t xml:space="preserve">In multi objective TSP problem, By applying SA and weighted sum method,The result show satisfied result.  </w:t>
+      </w:r>
     </w:p>
     <w:p>
       <w:pPr>

</xml_diff>